<commit_message>
Added homework submission and fixed hash function
</commit_message>
<xml_diff>
--- a/HW04/HW04/CS2028C_HW_04_Report_Wednesday_Group_8.docx
+++ b/HW04/HW04/CS2028C_HW_04_Report_Wednesday_Group_8.docx
@@ -89,7 +89,25 @@
           <w:iCs/>
           <w:color w:val="1F3763" w:themeColor="accent1" w:themeShade="7F"/>
         </w:rPr>
-        <w:t>Group Members: Alan Joshua, Isaac Krisch, Zaina Qasim</w:t>
+        <w:t xml:space="preserve">Group Members: Alan Joshua, Isaac </w:t>
+      </w:r>
+      <w:proofErr w:type="spellStart"/>
+      <w:r>
+        <w:rPr>
+          <w:i/>
+          <w:iCs/>
+          <w:color w:val="1F3763" w:themeColor="accent1" w:themeShade="7F"/>
+        </w:rPr>
+        <w:t>Krisch</w:t>
+      </w:r>
+      <w:proofErr w:type="spellEnd"/>
+      <w:r>
+        <w:rPr>
+          <w:i/>
+          <w:iCs/>
+          <w:color w:val="1F3763" w:themeColor="accent1" w:themeShade="7F"/>
+        </w:rPr>
+        <w:t>, Zaina Qasim</w:t>
       </w:r>
     </w:p>
     <w:p>
@@ -120,7 +138,7 @@
     </w:p>
     <w:p>
       <w:r>
-        <w:t>am run.</w:t>
+        <w:t>No special instructions required</w:t>
       </w:r>
     </w:p>
     <w:p>
@@ -149,23 +167,137 @@
         <w:t>RESULTS AND ANALYSIS</w:t>
       </w:r>
     </w:p>
+    <w:p/>
     <w:p>
       <w:r>
-        <w:t>An analysis of the results from counting attempts to insert, remove, and find items in the</w:t>
+        <w:t>Two different hash functions were tested. The first hash function, as recommended by the document, was abs(key) % (maxSize+1 – size) and the second hash function was abs(key) % (</w:t>
+      </w:r>
+      <w:proofErr w:type="spellStart"/>
+      <w:r>
+        <w:t>maxSize</w:t>
+      </w:r>
+      <w:proofErr w:type="spellEnd"/>
+      <w:r>
+        <w:t xml:space="preserve">). </w:t>
+      </w:r>
+    </w:p>
+    <w:p>
+      <w:r>
+        <w:t>The result from the first hash function could be seen below:</w:t>
+      </w:r>
+    </w:p>
+    <w:p>
+      <w:r>
+        <w:drawing>
+          <wp:inline distT="0" distB="0" distL="0" distR="0" wp14:anchorId="5288F028" wp14:editId="6A72187A">
+            <wp:extent cx="3553321" cy="4801270"/>
+            <wp:effectExtent l="0" t="0" r="9525" b="0"/>
+            <wp:docPr id="2" name="Picture 2"/>
+            <wp:cNvGraphicFramePr>
+              <a:graphicFrameLocks xmlns:a="http://schemas.openxmlformats.org/drawingml/2006/main" noChangeAspect="1"/>
+            </wp:cNvGraphicFramePr>
+            <a:graphic xmlns:a="http://schemas.openxmlformats.org/drawingml/2006/main">
+              <a:graphicData uri="http://schemas.openxmlformats.org/drawingml/2006/picture">
+                <pic:pic xmlns:pic="http://schemas.openxmlformats.org/drawingml/2006/picture">
+                  <pic:nvPicPr>
+                    <pic:cNvPr id="1" name=""/>
+                    <pic:cNvPicPr/>
+                  </pic:nvPicPr>
+                  <pic:blipFill>
+                    <a:blip r:embed="rId5"/>
+                    <a:stretch>
+                      <a:fillRect/>
+                    </a:stretch>
+                  </pic:blipFill>
+                  <pic:spPr>
+                    <a:xfrm>
+                      <a:off x="0" y="0"/>
+                      <a:ext cx="3553321" cy="4801270"/>
+                    </a:xfrm>
+                    <a:prstGeom prst="rect">
+                      <a:avLst/>
+                    </a:prstGeom>
+                  </pic:spPr>
+                </pic:pic>
+              </a:graphicData>
+            </a:graphic>
+          </wp:inline>
+        </w:drawing>
+      </w:r>
+    </w:p>
+    <w:p>
+      <w:r>
+        <w:lastRenderedPageBreak/>
+        <w:t>Results using second hash function:</w:t>
       </w:r>
       <w:r>
         <w:t xml:space="preserve"> </w:t>
       </w:r>
-      <w:r>
-        <w:t>hash table for both classes. You may run additional scenarios beyond those described in</w:t>
+    </w:p>
+    <w:p>
+      <w:r>
+        <w:drawing>
+          <wp:inline distT="0" distB="0" distL="0" distR="0" wp14:anchorId="70E92702" wp14:editId="3B8A5CF5">
+            <wp:extent cx="3134162" cy="4715533"/>
+            <wp:effectExtent l="0" t="0" r="9525" b="8890"/>
+            <wp:docPr id="1" name="Picture 1"/>
+            <wp:cNvGraphicFramePr>
+              <a:graphicFrameLocks xmlns:a="http://schemas.openxmlformats.org/drawingml/2006/main" noChangeAspect="1"/>
+            </wp:cNvGraphicFramePr>
+            <a:graphic xmlns:a="http://schemas.openxmlformats.org/drawingml/2006/main">
+              <a:graphicData uri="http://schemas.openxmlformats.org/drawingml/2006/picture">
+                <pic:pic xmlns:pic="http://schemas.openxmlformats.org/drawingml/2006/picture">
+                  <pic:nvPicPr>
+                    <pic:cNvPr id="1" name=""/>
+                    <pic:cNvPicPr/>
+                  </pic:nvPicPr>
+                  <pic:blipFill>
+                    <a:blip r:embed="rId6"/>
+                    <a:stretch>
+                      <a:fillRect/>
+                    </a:stretch>
+                  </pic:blipFill>
+                  <pic:spPr>
+                    <a:xfrm>
+                      <a:off x="0" y="0"/>
+                      <a:ext cx="3134162" cy="4715533"/>
+                    </a:xfrm>
+                    <a:prstGeom prst="rect">
+                      <a:avLst/>
+                    </a:prstGeom>
+                  </pic:spPr>
+                </pic:pic>
+              </a:graphicData>
+            </a:graphic>
+          </wp:inline>
+        </w:drawing>
+      </w:r>
+    </w:p>
+    <w:p/>
+    <w:p>
+      <w:r>
+        <w:t xml:space="preserve">The results clearly show that the second hash function is more efficient. It makes sense because the first function would produce different hash keys for the same key, as the remaining capacity would not remain the same, and so would have to </w:t>
+      </w:r>
+      <w:r>
+        <w:t xml:space="preserve">perform extensive </w:t>
+      </w:r>
+      <w:r>
+        <w:t>linear prob</w:t>
+      </w:r>
+      <w:r>
+        <w:t xml:space="preserve">ing to find the right spot. </w:t>
+      </w:r>
+    </w:p>
+    <w:p/>
+    <w:p>
+      <w:r>
+        <w:t xml:space="preserve">From the results, it could be concluded that hash tables are more efficient than binary search trees, given that a good hash function is being used. </w:t>
       </w:r>
       <w:r>
         <w:t xml:space="preserve"> </w:t>
       </w:r>
-      <w:r>
-        <w:t>#3 above.</w:t>
-      </w:r>
     </w:p>
+    <w:p/>
     <w:p>
       <w:pPr>
         <w:pBdr>

</xml_diff>